<commit_message>
Update Fitbit Project Report.docx
</commit_message>
<xml_diff>
--- a/Fitbit Project Report.docx
+++ b/Fitbit Project Report.docx
@@ -9,10 +9,7 @@
       <w:bookmarkStart w:id="0" w:name="_Hlk142835678"/>
       <w:bookmarkEnd w:id="0"/>
       <w:r>
-        <w:t xml:space="preserve">Fitbit </w:t>
-      </w:r>
-      <w:r>
-        <w:t>Project</w:t>
+        <w:t>Fitbit Project</w:t>
       </w:r>
       <w:r>
         <w:rPr>
@@ -26,6 +23,12 @@
     </w:p>
     <w:sdt>
       <w:sdtPr>
+        <w:rPr>
+          <w:rFonts w:asciiTheme="minorHAnsi" w:eastAsiaTheme="minorEastAsia" w:hAnsiTheme="minorHAnsi" w:cstheme="minorBidi"/>
+          <w:color w:val="auto"/>
+          <w:sz w:val="20"/>
+          <w:szCs w:val="20"/>
+        </w:rPr>
         <w:id w:val="1791157862"/>
         <w:docPartObj>
           <w:docPartGallery w:val="Table of Contents"/>
@@ -34,13 +37,9 @@
       </w:sdtPr>
       <w:sdtEndPr>
         <w:rPr>
-          <w:rFonts w:asciiTheme="minorHAnsi" w:eastAsiaTheme="minorEastAsia" w:hAnsiTheme="minorHAnsi" w:cstheme="minorBidi"/>
           <w:b/>
           <w:bCs/>
           <w:noProof/>
-          <w:color w:val="auto"/>
-          <w:sz w:val="20"/>
-          <w:szCs w:val="20"/>
         </w:rPr>
       </w:sdtEndPr>
       <w:sdtContent>
@@ -76,7 +75,7 @@
           <w:r>
             <w:fldChar w:fldCharType="separate"/>
           </w:r>
-          <w:hyperlink w:anchor="_Toc146196364" w:history="1">
+          <w:hyperlink w:anchor="_Toc146211908" w:history="1">
             <w:r>
               <w:rPr>
                 <w:rStyle w:val="Hyperlink"/>
@@ -118,7 +117,7 @@
                 <w:noProof/>
                 <w:webHidden/>
               </w:rPr>
-              <w:instrText xml:space="preserve"> PAGEREF _Toc146196364 \h </w:instrText>
+              <w:instrText xml:space="preserve"> PAGEREF _Toc146211908 \h </w:instrText>
             </w:r>
             <w:r>
               <w:rPr>
@@ -164,7 +163,7 @@
               <w14:ligatures w14:val="standardContextual"/>
             </w:rPr>
           </w:pPr>
-          <w:hyperlink w:anchor="_Toc146196365" w:history="1">
+          <w:hyperlink w:anchor="_Toc146211909" w:history="1">
             <w:r>
               <w:rPr>
                 <w:rStyle w:val="Hyperlink"/>
@@ -191,7 +190,7 @@
                 <w:noProof/>
                 <w:webHidden/>
               </w:rPr>
-              <w:instrText xml:space="preserve"> PAGEREF _Toc146196365 \h </w:instrText>
+              <w:instrText xml:space="preserve"> PAGEREF _Toc146211909 \h </w:instrText>
             </w:r>
             <w:r>
               <w:rPr>
@@ -237,7 +236,7 @@
               <w14:ligatures w14:val="standardContextual"/>
             </w:rPr>
           </w:pPr>
-          <w:hyperlink w:anchor="_Toc146196366" w:history="1">
+          <w:hyperlink w:anchor="_Toc146211910" w:history="1">
             <w:r>
               <w:rPr>
                 <w:rStyle w:val="Hyperlink"/>
@@ -264,7 +263,7 @@
                 <w:noProof/>
                 <w:webHidden/>
               </w:rPr>
-              <w:instrText xml:space="preserve"> PAGEREF _Toc146196366 \h </w:instrText>
+              <w:instrText xml:space="preserve"> PAGEREF _Toc146211910 \h </w:instrText>
             </w:r>
             <w:r>
               <w:rPr>
@@ -310,7 +309,7 @@
               <w14:ligatures w14:val="standardContextual"/>
             </w:rPr>
           </w:pPr>
-          <w:hyperlink w:anchor="_Toc146196367" w:history="1">
+          <w:hyperlink w:anchor="_Toc146211911" w:history="1">
             <w:r>
               <w:rPr>
                 <w:rStyle w:val="Hyperlink"/>
@@ -337,7 +336,7 @@
                 <w:noProof/>
                 <w:webHidden/>
               </w:rPr>
-              <w:instrText xml:space="preserve"> PAGEREF _Toc146196367 \h </w:instrText>
+              <w:instrText xml:space="preserve"> PAGEREF _Toc146211911 \h </w:instrText>
             </w:r>
             <w:r>
               <w:rPr>
@@ -383,7 +382,7 @@
               <w14:ligatures w14:val="standardContextual"/>
             </w:rPr>
           </w:pPr>
-          <w:hyperlink w:anchor="_Toc146196368" w:history="1">
+          <w:hyperlink w:anchor="_Toc146211912" w:history="1">
             <w:r>
               <w:rPr>
                 <w:rStyle w:val="Hyperlink"/>
@@ -425,7 +424,7 @@
                 <w:noProof/>
                 <w:webHidden/>
               </w:rPr>
-              <w:instrText xml:space="preserve"> PAGEREF _Toc146196368 \h </w:instrText>
+              <w:instrText xml:space="preserve"> PAGEREF _Toc146211912 \h </w:instrText>
             </w:r>
             <w:r>
               <w:rPr>
@@ -471,7 +470,7 @@
               <w14:ligatures w14:val="standardContextual"/>
             </w:rPr>
           </w:pPr>
-          <w:hyperlink w:anchor="_Toc146196369" w:history="1">
+          <w:hyperlink w:anchor="_Toc146211913" w:history="1">
             <w:r>
               <w:rPr>
                 <w:rStyle w:val="Hyperlink"/>
@@ -498,7 +497,7 @@
                 <w:noProof/>
                 <w:webHidden/>
               </w:rPr>
-              <w:instrText xml:space="preserve"> PAGEREF _Toc146196369 \h </w:instrText>
+              <w:instrText xml:space="preserve"> PAGEREF _Toc146211913 \h </w:instrText>
             </w:r>
             <w:r>
               <w:rPr>
@@ -544,7 +543,7 @@
               <w14:ligatures w14:val="standardContextual"/>
             </w:rPr>
           </w:pPr>
-          <w:hyperlink w:anchor="_Toc146196370" w:history="1">
+          <w:hyperlink w:anchor="_Toc146211914" w:history="1">
             <w:r>
               <w:rPr>
                 <w:rStyle w:val="Hyperlink"/>
@@ -571,7 +570,7 @@
                 <w:noProof/>
                 <w:webHidden/>
               </w:rPr>
-              <w:instrText xml:space="preserve"> PAGEREF _Toc146196370 \h </w:instrText>
+              <w:instrText xml:space="preserve"> PAGEREF _Toc146211914 \h </w:instrText>
             </w:r>
             <w:r>
               <w:rPr>
@@ -617,7 +616,7 @@
               <w14:ligatures w14:val="standardContextual"/>
             </w:rPr>
           </w:pPr>
-          <w:hyperlink w:anchor="_Toc146196371" w:history="1">
+          <w:hyperlink w:anchor="_Toc146211915" w:history="1">
             <w:r>
               <w:rPr>
                 <w:rStyle w:val="Hyperlink"/>
@@ -644,7 +643,7 @@
                 <w:noProof/>
                 <w:webHidden/>
               </w:rPr>
-              <w:instrText xml:space="preserve"> PAGEREF _Toc146196371 \h </w:instrText>
+              <w:instrText xml:space="preserve"> PAGEREF _Toc146211915 \h </w:instrText>
             </w:r>
             <w:r>
               <w:rPr>
@@ -690,7 +689,7 @@
               <w14:ligatures w14:val="standardContextual"/>
             </w:rPr>
           </w:pPr>
-          <w:hyperlink w:anchor="_Toc146196372" w:history="1">
+          <w:hyperlink w:anchor="_Toc146211916" w:history="1">
             <w:r>
               <w:rPr>
                 <w:rStyle w:val="Hyperlink"/>
@@ -717,7 +716,7 @@
                 <w:noProof/>
                 <w:webHidden/>
               </w:rPr>
-              <w:instrText xml:space="preserve"> PAGEREF _Toc146196372 \h </w:instrText>
+              <w:instrText xml:space="preserve"> PAGEREF _Toc146211916 \h </w:instrText>
             </w:r>
             <w:r>
               <w:rPr>
@@ -763,7 +762,7 @@
               <w14:ligatures w14:val="standardContextual"/>
             </w:rPr>
           </w:pPr>
-          <w:hyperlink w:anchor="_Toc146196373" w:history="1">
+          <w:hyperlink w:anchor="_Toc146211917" w:history="1">
             <w:r>
               <w:rPr>
                 <w:rStyle w:val="Hyperlink"/>
@@ -790,7 +789,7 @@
                 <w:noProof/>
                 <w:webHidden/>
               </w:rPr>
-              <w:instrText xml:space="preserve"> PAGEREF _Toc146196373 \h </w:instrText>
+              <w:instrText xml:space="preserve"> PAGEREF _Toc146211917 \h </w:instrText>
             </w:r>
             <w:r>
               <w:rPr>
@@ -836,7 +835,7 @@
               <w14:ligatures w14:val="standardContextual"/>
             </w:rPr>
           </w:pPr>
-          <w:hyperlink w:anchor="_Toc146196374" w:history="1">
+          <w:hyperlink w:anchor="_Toc146211918" w:history="1">
             <w:r>
               <w:rPr>
                 <w:rStyle w:val="Hyperlink"/>
@@ -863,7 +862,7 @@
                 <w:noProof/>
                 <w:webHidden/>
               </w:rPr>
-              <w:instrText xml:space="preserve"> PAGEREF _Toc146196374 \h </w:instrText>
+              <w:instrText xml:space="preserve"> PAGEREF _Toc146211918 \h </w:instrText>
             </w:r>
             <w:r>
               <w:rPr>
@@ -909,7 +908,7 @@
               <w14:ligatures w14:val="standardContextual"/>
             </w:rPr>
           </w:pPr>
-          <w:hyperlink w:anchor="_Toc146196375" w:history="1">
+          <w:hyperlink w:anchor="_Toc146211919" w:history="1">
             <w:r>
               <w:rPr>
                 <w:rStyle w:val="Hyperlink"/>
@@ -936,7 +935,7 @@
                 <w:noProof/>
                 <w:webHidden/>
               </w:rPr>
-              <w:instrText xml:space="preserve"> PAGEREF _Toc146196375 \h </w:instrText>
+              <w:instrText xml:space="preserve"> PAGEREF _Toc146211919 \h </w:instrText>
             </w:r>
             <w:r>
               <w:rPr>
@@ -982,7 +981,7 @@
               <w14:ligatures w14:val="standardContextual"/>
             </w:rPr>
           </w:pPr>
-          <w:hyperlink w:anchor="_Toc146196376" w:history="1">
+          <w:hyperlink w:anchor="_Toc146211920" w:history="1">
             <w:r>
               <w:rPr>
                 <w:rStyle w:val="Hyperlink"/>
@@ -1009,7 +1008,7 @@
                 <w:noProof/>
                 <w:webHidden/>
               </w:rPr>
-              <w:instrText xml:space="preserve"> PAGEREF _Toc146196376 \h </w:instrText>
+              <w:instrText xml:space="preserve"> PAGEREF _Toc146211920 \h </w:instrText>
             </w:r>
             <w:r>
               <w:rPr>
@@ -1055,7 +1054,7 @@
               <w14:ligatures w14:val="standardContextual"/>
             </w:rPr>
           </w:pPr>
-          <w:hyperlink w:anchor="_Toc146196377" w:history="1">
+          <w:hyperlink w:anchor="_Toc146211921" w:history="1">
             <w:r>
               <w:rPr>
                 <w:rStyle w:val="Hyperlink"/>
@@ -1082,7 +1081,7 @@
                 <w:noProof/>
                 <w:webHidden/>
               </w:rPr>
-              <w:instrText xml:space="preserve"> PAGEREF _Toc146196377 \h </w:instrText>
+              <w:instrText xml:space="preserve"> PAGEREF _Toc146211921 \h </w:instrText>
             </w:r>
             <w:r>
               <w:rPr>
@@ -1128,7 +1127,7 @@
               <w14:ligatures w14:val="standardContextual"/>
             </w:rPr>
           </w:pPr>
-          <w:hyperlink w:anchor="_Toc146196378" w:history="1">
+          <w:hyperlink w:anchor="_Toc146211922" w:history="1">
             <w:r>
               <w:rPr>
                 <w:rStyle w:val="Hyperlink"/>
@@ -1163,7 +1162,7 @@
                 <w:noProof/>
                 <w:webHidden/>
               </w:rPr>
-              <w:instrText xml:space="preserve"> PAGEREF _Toc146196378 \h </w:instrText>
+              <w:instrText xml:space="preserve"> PAGEREF _Toc146211922 \h </w:instrText>
             </w:r>
             <w:r>
               <w:rPr>
@@ -1209,7 +1208,7 @@
               <w14:ligatures w14:val="standardContextual"/>
             </w:rPr>
           </w:pPr>
-          <w:hyperlink w:anchor="_Toc146196379" w:history="1">
+          <w:hyperlink w:anchor="_Toc146211923" w:history="1">
             <w:r>
               <w:rPr>
                 <w:rStyle w:val="Hyperlink"/>
@@ -1236,7 +1235,7 @@
                 <w:noProof/>
                 <w:webHidden/>
               </w:rPr>
-              <w:instrText xml:space="preserve"> PAGEREF _Toc146196379 \h </w:instrText>
+              <w:instrText xml:space="preserve"> PAGEREF _Toc146211923 \h </w:instrText>
             </w:r>
             <w:r>
               <w:rPr>
@@ -1282,7 +1281,7 @@
               <w14:ligatures w14:val="standardContextual"/>
             </w:rPr>
           </w:pPr>
-          <w:hyperlink w:anchor="_Toc146196380" w:history="1">
+          <w:hyperlink w:anchor="_Toc146211924" w:history="1">
             <w:r>
               <w:rPr>
                 <w:rStyle w:val="Hyperlink"/>
@@ -1309,7 +1308,7 @@
                 <w:noProof/>
                 <w:webHidden/>
               </w:rPr>
-              <w:instrText xml:space="preserve"> PAGEREF _Toc146196380 \h </w:instrText>
+              <w:instrText xml:space="preserve"> PAGEREF _Toc146211924 \h </w:instrText>
             </w:r>
             <w:r>
               <w:rPr>
@@ -1355,7 +1354,7 @@
               <w14:ligatures w14:val="standardContextual"/>
             </w:rPr>
           </w:pPr>
-          <w:hyperlink w:anchor="_Toc146196381" w:history="1">
+          <w:hyperlink w:anchor="_Toc146211925" w:history="1">
             <w:r>
               <w:rPr>
                 <w:rStyle w:val="Hyperlink"/>
@@ -1382,7 +1381,7 @@
                 <w:noProof/>
                 <w:webHidden/>
               </w:rPr>
-              <w:instrText xml:space="preserve"> PAGEREF _Toc146196381 \h </w:instrText>
+              <w:instrText xml:space="preserve"> PAGEREF _Toc146211925 \h </w:instrText>
             </w:r>
             <w:r>
               <w:rPr>
@@ -1429,7 +1428,7 @@
       <w:pPr>
         <w:pStyle w:val="Heading1"/>
       </w:pPr>
-      <w:bookmarkStart w:id="1" w:name="_Toc146196364"/>
+      <w:bookmarkStart w:id="1" w:name="_Toc146211908"/>
       <w:r>
         <w:t>GitHub</w:t>
       </w:r>
@@ -1465,7 +1464,7 @@
       <w:pPr>
         <w:pStyle w:val="Heading1"/>
       </w:pPr>
-      <w:bookmarkStart w:id="2" w:name="_Toc146196365"/>
+      <w:bookmarkStart w:id="2" w:name="_Toc146211909"/>
       <w:r>
         <w:t>Abstract</w:t>
       </w:r>
@@ -1482,99 +1481,49 @@
         <w:rPr>
           <w:sz w:val="24"/>
         </w:rPr>
-        <w:t xml:space="preserve">This project takes Fitbit user data, cleans </w:t>
-      </w:r>
-      <w:proofErr w:type="gramStart"/>
+        <w:t>This project takes Fitbit user data, cleans it and transforms it into feature columns</w:t>
+      </w:r>
       <w:r>
         <w:rPr>
           <w:sz w:val="24"/>
         </w:rPr>
-        <w:t>it</w:t>
-      </w:r>
-      <w:proofErr w:type="gramEnd"/>
+        <w:t>.</w:t>
+      </w:r>
       <w:r>
         <w:rPr>
           <w:sz w:val="24"/>
         </w:rPr>
-        <w:t xml:space="preserve"> and transforms it into feature columns</w:t>
+        <w:t xml:space="preserve"> </w:t>
       </w:r>
       <w:r>
         <w:rPr>
           <w:sz w:val="24"/>
         </w:rPr>
-        <w:t>.</w:t>
+        <w:t>D</w:t>
       </w:r>
       <w:r>
         <w:rPr>
           <w:sz w:val="24"/>
         </w:rPr>
-        <w:t xml:space="preserve"> </w:t>
+        <w:t>escriptive and inferential statistical analysis</w:t>
       </w:r>
       <w:r>
         <w:rPr>
           <w:sz w:val="24"/>
         </w:rPr>
-        <w:t>D</w:t>
+        <w:t xml:space="preserve"> is done on this data</w:t>
       </w:r>
       <w:r>
         <w:rPr>
           <w:sz w:val="24"/>
         </w:rPr>
-        <w:t>escriptive and inferential statistical analysis</w:t>
+        <w:t>. Functions</w:t>
       </w:r>
       <w:r>
         <w:rPr>
           <w:sz w:val="24"/>
         </w:rPr>
-        <w:t xml:space="preserve"> is done on this data</w:t>
-      </w:r>
-      <w:r>
-        <w:rPr>
-          <w:sz w:val="24"/>
-        </w:rPr>
-        <w:t>. Functions</w:t>
-      </w:r>
-      <w:r>
-        <w:rPr>
-          <w:sz w:val="24"/>
-        </w:rPr>
-        <w:t xml:space="preserve"> (for </w:t>
-      </w:r>
-      <w:r>
-        <w:rPr>
-          <w:sz w:val="24"/>
-        </w:rPr>
-        <w:t>trend</w:t>
-      </w:r>
-      <w:r>
-        <w:rPr>
-          <w:sz w:val="24"/>
-        </w:rPr>
-        <w:t>ing</w:t>
-      </w:r>
-      <w:r>
-        <w:rPr>
-          <w:sz w:val="24"/>
-        </w:rPr>
-        <w:t xml:space="preserve"> and plot</w:t>
-      </w:r>
-      <w:r>
-        <w:rPr>
-          <w:sz w:val="24"/>
-        </w:rPr>
-        <w:t>ting</w:t>
-      </w:r>
-      <w:r>
-        <w:rPr>
-          <w:sz w:val="24"/>
-        </w:rPr>
-        <w:t xml:space="preserve"> data</w:t>
-      </w:r>
-      <w:r>
-        <w:rPr>
-          <w:sz w:val="24"/>
-        </w:rPr>
-        <w:t>)</w:t>
+        <w:t xml:space="preserve"> (for trending and plotting data)</w:t>
       </w:r>
       <w:r>
         <w:rPr>
@@ -1618,7 +1567,7 @@
         <w:pStyle w:val="Heading1"/>
         <w:spacing w:before="1"/>
       </w:pPr>
-      <w:bookmarkStart w:id="3" w:name="_Toc146196366"/>
+      <w:bookmarkStart w:id="3" w:name="_Toc146211910"/>
       <w:r>
         <w:t>Introduction</w:t>
       </w:r>
@@ -1629,7 +1578,7 @@
       <w:pPr>
         <w:pStyle w:val="Heading1"/>
       </w:pPr>
-      <w:bookmarkStart w:id="4" w:name="_Toc146196367"/>
+      <w:bookmarkStart w:id="4" w:name="_Toc146211911"/>
       <w:r>
         <w:t>Dataset</w:t>
       </w:r>
@@ -1637,54 +1586,26 @@
     </w:p>
     <w:p>
       <w:r>
-        <w:t>The dataset accepts two excel files from the ‘</w:t>
-      </w:r>
-      <w:proofErr w:type="spellStart"/>
-      <w:r>
-        <w:t>fitbit</w:t>
-      </w:r>
-      <w:proofErr w:type="spellEnd"/>
-      <w:r>
-        <w:t xml:space="preserve"> fitness tracker database’; </w:t>
-      </w:r>
-      <w:proofErr w:type="spellStart"/>
+        <w:t xml:space="preserve">The dataset accepts two excel files from the ‘fitbit fitness tracker database’; </w:t>
+      </w:r>
       <w:r>
         <w:t>dailyActivity_merged</w:t>
       </w:r>
-      <w:proofErr w:type="spellEnd"/>
       <w:r>
         <w:t xml:space="preserve"> and </w:t>
       </w:r>
-      <w:proofErr w:type="spellStart"/>
       <w:r>
         <w:t>sleepDay_merged</w:t>
       </w:r>
-      <w:proofErr w:type="spellEnd"/>
-      <w:r>
-        <w:t xml:space="preserve">. These excel files are loaded, </w:t>
-      </w:r>
-      <w:proofErr w:type="gramStart"/>
-      <w:r>
-        <w:t>cleaned</w:t>
-      </w:r>
-      <w:proofErr w:type="gramEnd"/>
-      <w:r>
-        <w:t xml:space="preserve"> and transformed </w:t>
-      </w:r>
-      <w:proofErr w:type="gramStart"/>
-      <w:r>
-        <w:t>in</w:t>
-      </w:r>
-      <w:proofErr w:type="gramEnd"/>
-      <w:r>
-        <w:t xml:space="preserve"> MySQL. A new excel file is created and put into the project folder for further use in VS code. </w:t>
+      <w:r>
+        <w:t xml:space="preserve">. These excel files are loaded, cleaned and transformed in MySQL. A new excel file is created and put into the project folder for further use in VS code. </w:t>
       </w:r>
     </w:p>
     <w:p>
       <w:pPr>
         <w:pStyle w:val="Heading1"/>
       </w:pPr>
-      <w:bookmarkStart w:id="5" w:name="_Toc146196368"/>
+      <w:bookmarkStart w:id="5" w:name="_Toc146211912"/>
       <w:r>
         <w:t>Implementation</w:t>
       </w:r>
@@ -1703,7 +1624,7 @@
       <w:pPr>
         <w:pStyle w:val="Heading2"/>
       </w:pPr>
-      <w:bookmarkStart w:id="6" w:name="_Toc146196369"/>
+      <w:bookmarkStart w:id="6" w:name="_Toc146211913"/>
       <w:r>
         <w:t>Importing</w:t>
       </w:r>
@@ -1711,69 +1632,27 @@
     </w:p>
     <w:p>
       <w:r>
-        <w:t>The dataset accepts two excel files from the ‘</w:t>
-      </w:r>
-      <w:proofErr w:type="spellStart"/>
-      <w:r>
-        <w:t>fitbit</w:t>
-      </w:r>
-      <w:proofErr w:type="spellEnd"/>
-      <w:r>
-        <w:t xml:space="preserve"> fitness tracker database’; </w:t>
-      </w:r>
-      <w:proofErr w:type="spellStart"/>
+        <w:t xml:space="preserve">The dataset accepts two excel files from the ‘fitbit fitness tracker database’; </w:t>
+      </w:r>
       <w:r>
         <w:t>dailyActivity_merged</w:t>
       </w:r>
-      <w:proofErr w:type="spellEnd"/>
       <w:r>
         <w:t xml:space="preserve"> and </w:t>
       </w:r>
-      <w:proofErr w:type="spellStart"/>
       <w:r>
         <w:t>sleepDay_merged</w:t>
       </w:r>
-      <w:proofErr w:type="spellEnd"/>
-      <w:r>
-        <w:t xml:space="preserve">. These excel files are loaded, </w:t>
-      </w:r>
-      <w:proofErr w:type="gramStart"/>
-      <w:r>
-        <w:t>cleaned</w:t>
-      </w:r>
-      <w:proofErr w:type="gramEnd"/>
-      <w:r>
-        <w:t xml:space="preserve"> and transformed </w:t>
-      </w:r>
-      <w:proofErr w:type="gramStart"/>
-      <w:r>
-        <w:t>in</w:t>
-      </w:r>
-      <w:proofErr w:type="gramEnd"/>
-      <w:r>
-        <w:t xml:space="preserve"> MySQL. A new excel file is created and put into the project folder for further use in VS code. </w:t>
-      </w:r>
-      <w:r>
-        <w:t>There are</w:t>
-      </w:r>
-      <w:r>
-        <w:t xml:space="preserve"> 7 unique user IDs</w:t>
-      </w:r>
-      <w:r>
-        <w:t xml:space="preserve"> in both these excel files, while 5 user IDs are shared.</w:t>
-      </w:r>
-    </w:p>
-    <w:p>
-      <w:r>
-        <w:t xml:space="preserve">The excel file was read into VS Code and made into a </w:t>
-      </w:r>
-      <w:proofErr w:type="spellStart"/>
-      <w:r>
-        <w:t>Dataframe</w:t>
-      </w:r>
-      <w:proofErr w:type="spellEnd"/>
-      <w:r>
-        <w:t xml:space="preserve"> using Pandas. </w:t>
+      <w:r>
+        <w:t xml:space="preserve">. These excel files are loaded, cleaned and transformed in MySQL. A new excel file is created and put into the project folder for further use in VS code. </w:t>
+      </w:r>
+      <w:r>
+        <w:t>There are 7 unique user IDs in both these excel files, while 5 user IDs are shared.</w:t>
+      </w:r>
+    </w:p>
+    <w:p>
+      <w:r>
+        <w:t xml:space="preserve">The excel file was read into VS Code and made into a Dataframe using Pandas. </w:t>
       </w:r>
     </w:p>
     <w:p>
@@ -1785,7 +1664,7 @@
       <w:pPr>
         <w:pStyle w:val="Heading2"/>
       </w:pPr>
-      <w:bookmarkStart w:id="7" w:name="_Toc146196370"/>
+      <w:bookmarkStart w:id="7" w:name="_Toc146211914"/>
       <w:r>
         <w:t>Preparing</w:t>
       </w:r>
@@ -1810,333 +1689,264 @@
         <w:pStyle w:val="BodyText"/>
       </w:pPr>
       <w:r>
+        <w:t>The Dataframe was cleaned and feature variables were created. Feature labels were converted into their correct data types. The new Dataframe was grouped and sorted by ActivityDate and UserID.</w:t>
+      </w:r>
+      <w:r>
+        <w:t xml:space="preserve"> The Dataframe includes shared information only.</w:t>
+      </w:r>
+    </w:p>
+    <w:p>
+      <w:pPr>
+        <w:pStyle w:val="BodyText"/>
+      </w:pPr>
+    </w:p>
+    <w:p>
+      <w:pPr>
+        <w:pStyle w:val="Heading2"/>
+      </w:pPr>
+      <w:bookmarkStart w:id="8" w:name="_Toc146211915"/>
+      <w:r>
+        <w:t>Feature Engineering</w:t>
+      </w:r>
+      <w:r>
+        <w:t>.</w:t>
+      </w:r>
+      <w:bookmarkEnd w:id="8"/>
+    </w:p>
+    <w:p>
+      <w:pPr>
+        <w:pStyle w:val="BodyText"/>
+      </w:pPr>
+      <w:r>
+        <w:t>The ‘data analyzer’ module was instantiated as an object used to create plots for comparing feature labels.</w:t>
+      </w:r>
+    </w:p>
+    <w:p>
+      <w:pPr>
+        <w:pStyle w:val="BodyText"/>
+      </w:pPr>
+      <w:r>
+        <w:t xml:space="preserve">A function for classifying the time sedentary into categories was created as part of the customer segmentation analysis. Another function for classifying the number of steps taken by categories was created. </w:t>
+      </w:r>
+    </w:p>
+    <w:p>
+      <w:pPr>
+        <w:pStyle w:val="BodyText"/>
+        <w:rPr>
+          <w:lang w:val="en-IE"/>
+        </w:rPr>
+      </w:pPr>
+      <w:r>
+        <w:t xml:space="preserve">A new aggregate Dataframe was created which combined the </w:t>
+      </w:r>
+      <w:r>
+        <w:t>‘M</w:t>
+      </w:r>
+      <w:r>
+        <w:t xml:space="preserve">ean </w:t>
+      </w:r>
+      <w:r>
+        <w:t>S</w:t>
+      </w:r>
+      <w:r>
+        <w:t>teps</w:t>
+      </w:r>
+      <w:r>
+        <w:t>’</w:t>
+      </w:r>
+      <w:r>
+        <w:t xml:space="preserve">, </w:t>
+      </w:r>
+      <w:r>
+        <w:t>‘C</w:t>
+      </w:r>
+      <w:r>
+        <w:t>alories</w:t>
+      </w:r>
+      <w:r>
+        <w:t>’</w:t>
+      </w:r>
+      <w:r>
+        <w:t xml:space="preserve"> and </w:t>
+      </w:r>
+      <w:r>
+        <w:t>‘S</w:t>
+      </w:r>
+      <w:r>
+        <w:t>leep</w:t>
+      </w:r>
+      <w:r>
+        <w:t>’</w:t>
+      </w:r>
+      <w:r>
+        <w:t xml:space="preserve"> by </w:t>
+      </w:r>
+      <w:r>
+        <w:t>‘DayOfWeek’</w:t>
+      </w:r>
+      <w:r>
+        <w:t xml:space="preserve">. The </w:t>
+      </w:r>
+      <w:r>
+        <w:t>‘</w:t>
+      </w:r>
+      <w:r>
+        <w:t>activity category</w:t>
+      </w:r>
+      <w:r>
+        <w:t>’</w:t>
+      </w:r>
+      <w:r>
+        <w:t xml:space="preserve"> and </w:t>
+      </w:r>
+      <w:r>
+        <w:t>‘</w:t>
+      </w:r>
+      <w:r>
+        <w:t>sedentary category</w:t>
+      </w:r>
+      <w:r>
+        <w:t>’</w:t>
+      </w:r>
+      <w:r>
+        <w:t xml:space="preserve"> </w:t>
+      </w:r>
+      <w:r>
+        <w:t>functions</w:t>
+      </w:r>
+      <w:r>
+        <w:t xml:space="preserve"> were applied to this Dataframe</w:t>
+      </w:r>
+      <w:r>
+        <w:t xml:space="preserve"> and made into feature labels.</w:t>
+      </w:r>
+    </w:p>
+    <w:p>
+      <w:pPr>
+        <w:pStyle w:val="Heading2"/>
+      </w:pPr>
+      <w:bookmarkStart w:id="9" w:name="_Toc146211916"/>
+      <w:r>
+        <w:t>Time Series Analysis</w:t>
+      </w:r>
+      <w:r>
+        <w:t>: Import, Clean and Preprocessing.</w:t>
+      </w:r>
+      <w:bookmarkEnd w:id="9"/>
+    </w:p>
+    <w:p>
+      <w:pPr>
+        <w:pStyle w:val="BodyText"/>
+      </w:pPr>
+      <w:r>
+        <w:t>The relevant libraries and modules are imported.</w:t>
+      </w:r>
+    </w:p>
+    <w:p>
+      <w:pPr>
+        <w:pStyle w:val="BodyText"/>
+      </w:pPr>
+      <w:r>
+        <w:t>The data is resampled and plotting as calories burnt over time.</w:t>
+      </w:r>
+    </w:p>
+    <w:p>
+      <w:pPr>
+        <w:pStyle w:val="BodyText"/>
+      </w:pPr>
+      <w:r>
+        <w:t>A time series decomposition model is instantiated for Calories and plotted over time.</w:t>
+      </w:r>
+    </w:p>
+    <w:p>
+      <w:pPr>
+        <w:pStyle w:val="BodyText"/>
+      </w:pPr>
+      <w:r>
+        <w:t xml:space="preserve">Lag features </w:t>
+      </w:r>
+      <w:r>
+        <w:t>were</w:t>
+      </w:r>
+      <w:r>
+        <w:t xml:space="preserve"> created for the past 7 days. </w:t>
+      </w:r>
+      <w:r>
+        <w:t>These lag features capture past information and are used to improve the performance of time series models.</w:t>
+      </w:r>
+    </w:p>
+    <w:p>
+      <w:pPr>
+        <w:pStyle w:val="BodyText"/>
+      </w:pPr>
+    </w:p>
+    <w:p>
+      <w:pPr>
+        <w:pStyle w:val="Heading2"/>
+      </w:pPr>
+      <w:bookmarkStart w:id="10" w:name="_Toc146211917"/>
+      <w:r>
+        <w:t xml:space="preserve">Time Series Analysis: </w:t>
+      </w:r>
+      <w:r>
+        <w:t>Splitting the Data</w:t>
+      </w:r>
+      <w:bookmarkEnd w:id="10"/>
+    </w:p>
+    <w:p>
+      <w:pPr>
+        <w:pStyle w:val="BodyText"/>
+      </w:pPr>
+      <w:r>
+        <w:t>The data is split into training and test sets.</w:t>
+      </w:r>
+    </w:p>
+    <w:p>
+      <w:pPr>
+        <w:pStyle w:val="BodyText"/>
+      </w:pPr>
+      <w:r>
+        <w:t xml:space="preserve">The Sarima model is instantiated. </w:t>
+      </w:r>
+    </w:p>
+    <w:p>
+      <w:pPr>
+        <w:pStyle w:val="BodyText"/>
+      </w:pPr>
+      <w:r>
+        <w:t>A function was created for evaluating the Sarima model based on root mean squared error is instantiated.</w:t>
+      </w:r>
+    </w:p>
+    <w:p>
+      <w:pPr>
+        <w:pStyle w:val="BodyText"/>
+      </w:pPr>
+    </w:p>
+    <w:p>
+      <w:pPr>
+        <w:pStyle w:val="Heading2"/>
+      </w:pPr>
+      <w:bookmarkStart w:id="11" w:name="_Toc146211918"/>
+      <w:r>
+        <w:t xml:space="preserve">Time Series Analysis: </w:t>
+      </w:r>
+      <w:r>
+        <w:t>Hyperparameter Tuning</w:t>
+      </w:r>
+      <w:bookmarkEnd w:id="11"/>
+    </w:p>
+    <w:p>
+      <w:pPr>
+        <w:rPr>
+          <w:lang w:val="en-IE"/>
+        </w:rPr>
+      </w:pPr>
+      <w:r>
+        <w:rPr>
+          <w:lang w:val="en-IE"/>
+        </w:rPr>
         <w:t xml:space="preserve">The </w:t>
       </w:r>
-      <w:proofErr w:type="spellStart"/>
-      <w:r>
-        <w:t>Dataframe</w:t>
-      </w:r>
-      <w:proofErr w:type="spellEnd"/>
-      <w:r>
-        <w:t xml:space="preserve"> was </w:t>
-      </w:r>
-      <w:proofErr w:type="gramStart"/>
-      <w:r>
-        <w:t>cleaned</w:t>
-      </w:r>
-      <w:proofErr w:type="gramEnd"/>
-      <w:r>
-        <w:t xml:space="preserve"> and feature variables were created. Feature labels were converted into their correct data types. The new </w:t>
-      </w:r>
-      <w:proofErr w:type="spellStart"/>
-      <w:r>
-        <w:t>Dataframe</w:t>
-      </w:r>
-      <w:proofErr w:type="spellEnd"/>
-      <w:r>
-        <w:t xml:space="preserve"> was grouped and sorted by </w:t>
-      </w:r>
-      <w:proofErr w:type="spellStart"/>
-      <w:r>
-        <w:t>ActivityDate</w:t>
-      </w:r>
-      <w:proofErr w:type="spellEnd"/>
-      <w:r>
-        <w:t xml:space="preserve"> and </w:t>
-      </w:r>
-      <w:proofErr w:type="spellStart"/>
-      <w:r>
-        <w:t>UserID</w:t>
-      </w:r>
-      <w:proofErr w:type="spellEnd"/>
-      <w:r>
-        <w:t>.</w:t>
-      </w:r>
-      <w:r>
-        <w:t xml:space="preserve"> The </w:t>
-      </w:r>
-      <w:proofErr w:type="spellStart"/>
-      <w:r>
-        <w:t>Dataframe</w:t>
-      </w:r>
-      <w:proofErr w:type="spellEnd"/>
-      <w:r>
-        <w:t xml:space="preserve"> includes shared information only.</w:t>
-      </w:r>
-    </w:p>
-    <w:p>
-      <w:pPr>
-        <w:pStyle w:val="BodyText"/>
-      </w:pPr>
-    </w:p>
-    <w:p>
-      <w:pPr>
-        <w:pStyle w:val="Heading2"/>
-      </w:pPr>
-      <w:bookmarkStart w:id="8" w:name="_Toc146196371"/>
-      <w:r>
-        <w:t>Feature Engineering</w:t>
-      </w:r>
-      <w:r>
-        <w:t>.</w:t>
-      </w:r>
-      <w:bookmarkEnd w:id="8"/>
-    </w:p>
-    <w:p>
-      <w:pPr>
-        <w:pStyle w:val="BodyText"/>
-      </w:pPr>
-      <w:r>
-        <w:t>The ‘data analyzer’ module was instantiated as an object used to create plots for comparing feature labels.</w:t>
-      </w:r>
-    </w:p>
-    <w:p>
-      <w:pPr>
-        <w:pStyle w:val="BodyText"/>
-      </w:pPr>
-      <w:r>
-        <w:t xml:space="preserve">A function for classifying the time sedentary into categories was created as part of the customer segmentation analysis. Another function for classifying the number of steps taken by categories was created. </w:t>
-      </w:r>
-    </w:p>
-    <w:p>
-      <w:pPr>
-        <w:pStyle w:val="BodyText"/>
-        <w:rPr>
-          <w:lang w:val="en-IE"/>
-        </w:rPr>
-      </w:pPr>
-      <w:r>
-        <w:t xml:space="preserve">A new aggregate </w:t>
-      </w:r>
-      <w:proofErr w:type="spellStart"/>
-      <w:r>
-        <w:t>Dataframe</w:t>
-      </w:r>
-      <w:proofErr w:type="spellEnd"/>
-      <w:r>
-        <w:t xml:space="preserve"> was created which combined the </w:t>
-      </w:r>
-      <w:r>
-        <w:t>‘M</w:t>
-      </w:r>
-      <w:r>
-        <w:t xml:space="preserve">ean </w:t>
-      </w:r>
-      <w:r>
-        <w:t>S</w:t>
-      </w:r>
-      <w:r>
-        <w:t>teps</w:t>
-      </w:r>
-      <w:r>
-        <w:t>’</w:t>
-      </w:r>
-      <w:r>
-        <w:t xml:space="preserve">, </w:t>
-      </w:r>
-      <w:r>
-        <w:t>‘C</w:t>
-      </w:r>
-      <w:r>
-        <w:t>alories</w:t>
-      </w:r>
-      <w:r>
-        <w:t>’</w:t>
-      </w:r>
-      <w:r>
-        <w:t xml:space="preserve"> and </w:t>
-      </w:r>
-      <w:r>
-        <w:t>‘S</w:t>
-      </w:r>
-      <w:r>
-        <w:t>leep</w:t>
-      </w:r>
-      <w:r>
-        <w:t>’</w:t>
-      </w:r>
-      <w:r>
-        <w:t xml:space="preserve"> by </w:t>
-      </w:r>
-      <w:r>
-        <w:t>‘</w:t>
-      </w:r>
-      <w:proofErr w:type="spellStart"/>
-      <w:r>
-        <w:t>DayOfWeek</w:t>
-      </w:r>
-      <w:proofErr w:type="spellEnd"/>
-      <w:r>
-        <w:t>’</w:t>
-      </w:r>
-      <w:r>
-        <w:t xml:space="preserve">. The </w:t>
-      </w:r>
-      <w:r>
-        <w:t>‘</w:t>
-      </w:r>
-      <w:r>
-        <w:t>activity category</w:t>
-      </w:r>
-      <w:r>
-        <w:t>’</w:t>
-      </w:r>
-      <w:r>
-        <w:t xml:space="preserve"> and </w:t>
-      </w:r>
-      <w:r>
-        <w:t>‘</w:t>
-      </w:r>
-      <w:r>
-        <w:t>sedentary category</w:t>
-      </w:r>
-      <w:r>
-        <w:t>’</w:t>
-      </w:r>
-      <w:r>
-        <w:t xml:space="preserve"> </w:t>
-      </w:r>
-      <w:r>
-        <w:t>functions</w:t>
-      </w:r>
-      <w:r>
-        <w:t xml:space="preserve"> were applied to this </w:t>
-      </w:r>
-      <w:proofErr w:type="spellStart"/>
-      <w:r>
-        <w:t>Dataframe</w:t>
-      </w:r>
-      <w:proofErr w:type="spellEnd"/>
-      <w:r>
-        <w:t xml:space="preserve"> and made into feature labels.</w:t>
-      </w:r>
-    </w:p>
-    <w:p>
-      <w:pPr>
-        <w:pStyle w:val="Heading2"/>
-      </w:pPr>
-      <w:bookmarkStart w:id="9" w:name="_Toc146196372"/>
-      <w:r>
-        <w:t>Time Series Analysis</w:t>
-      </w:r>
-      <w:r>
-        <w:t>: Import, Clean and Preprocessing.</w:t>
-      </w:r>
-      <w:bookmarkEnd w:id="9"/>
-    </w:p>
-    <w:p>
-      <w:pPr>
-        <w:pStyle w:val="BodyText"/>
-      </w:pPr>
-      <w:r>
-        <w:t>The relevant libraries and modules are imported.</w:t>
-      </w:r>
-    </w:p>
-    <w:p>
-      <w:pPr>
-        <w:pStyle w:val="BodyText"/>
-      </w:pPr>
-      <w:r>
-        <w:t>The data is resampled and plotting as calories burnt over time.</w:t>
-      </w:r>
-    </w:p>
-    <w:p>
-      <w:pPr>
-        <w:pStyle w:val="BodyText"/>
-      </w:pPr>
-      <w:r>
-        <w:t>A time series decomposition model is instantiated for Calories and plotted over time.</w:t>
-      </w:r>
-    </w:p>
-    <w:p>
-      <w:pPr>
-        <w:pStyle w:val="BodyText"/>
-      </w:pPr>
-      <w:r>
-        <w:t xml:space="preserve">Lag features </w:t>
-      </w:r>
-      <w:r>
-        <w:t>were</w:t>
-      </w:r>
-      <w:r>
-        <w:t xml:space="preserve"> created for the past 7 days. </w:t>
-      </w:r>
-      <w:r>
-        <w:t>These lag features capture past information and are used to improve the performance of time series models.</w:t>
-      </w:r>
-    </w:p>
-    <w:p>
-      <w:pPr>
-        <w:pStyle w:val="BodyText"/>
-      </w:pPr>
-    </w:p>
-    <w:p>
-      <w:pPr>
-        <w:pStyle w:val="Heading2"/>
-      </w:pPr>
-      <w:bookmarkStart w:id="10" w:name="_Toc146196373"/>
-      <w:r>
-        <w:t xml:space="preserve">Time Series Analysis: </w:t>
-      </w:r>
-      <w:r>
-        <w:t>Splitting the Data</w:t>
-      </w:r>
-      <w:bookmarkEnd w:id="10"/>
-    </w:p>
-    <w:p>
-      <w:pPr>
-        <w:pStyle w:val="BodyText"/>
-      </w:pPr>
-      <w:r>
-        <w:t>The data is split into training and test sets.</w:t>
-      </w:r>
-    </w:p>
-    <w:p>
-      <w:pPr>
-        <w:pStyle w:val="BodyText"/>
-      </w:pPr>
-      <w:r>
-        <w:t xml:space="preserve">The Sarima model is instantiated. </w:t>
-      </w:r>
-    </w:p>
-    <w:p>
-      <w:pPr>
-        <w:pStyle w:val="BodyText"/>
-      </w:pPr>
-      <w:r>
-        <w:t>A function was created for evaluating the Sarima model based on root mean squared error is instantiated.</w:t>
-      </w:r>
-    </w:p>
-    <w:p>
-      <w:pPr>
-        <w:pStyle w:val="BodyText"/>
-      </w:pPr>
-    </w:p>
-    <w:p>
-      <w:pPr>
-        <w:pStyle w:val="Heading2"/>
-      </w:pPr>
-      <w:bookmarkStart w:id="11" w:name="_Toc146196374"/>
-      <w:r>
-        <w:t xml:space="preserve">Time Series Analysis: </w:t>
-      </w:r>
-      <w:r>
-        <w:t>Hyperparameter Tuning</w:t>
-      </w:r>
-      <w:bookmarkEnd w:id="11"/>
-    </w:p>
-    <w:p>
-      <w:pPr>
-        <w:rPr>
-          <w:lang w:val="en-IE"/>
-        </w:rPr>
-      </w:pPr>
-      <w:r>
-        <w:rPr>
-          <w:lang w:val="en-IE"/>
-        </w:rPr>
-        <w:t xml:space="preserve">The </w:t>
-      </w:r>
       <w:r>
         <w:rPr>
           <w:lang w:val="en-IE"/>
@@ -2147,16 +1957,8 @@
         <w:rPr>
           <w:lang w:val="en-IE"/>
         </w:rPr>
-        <w:t xml:space="preserve"> were </w:t>
-      </w:r>
-      <w:proofErr w:type="gramStart"/>
-      <w:r>
-        <w:rPr>
-          <w:lang w:val="en-IE"/>
-        </w:rPr>
-        <w:t>defined;</w:t>
-      </w:r>
-      <w:proofErr w:type="gramEnd"/>
+        <w:t xml:space="preserve"> were defined;</w:t>
+      </w:r>
     </w:p>
     <w:p>
       <w:pPr>
@@ -2237,7 +2039,6 @@
       <w:r>
         <w:t xml:space="preserve">The </w:t>
       </w:r>
-      <w:proofErr w:type="spellStart"/>
       <w:r>
         <w:rPr>
           <w:b/>
@@ -2245,11 +2046,9 @@
         </w:rPr>
         <w:t>order_grid</w:t>
       </w:r>
-      <w:proofErr w:type="spellEnd"/>
       <w:r>
         <w:t xml:space="preserve"> and </w:t>
       </w:r>
-      <w:proofErr w:type="spellStart"/>
       <w:r>
         <w:rPr>
           <w:b/>
@@ -2257,11 +2056,9 @@
         </w:rPr>
         <w:t>seasonal_order_grid</w:t>
       </w:r>
-      <w:proofErr w:type="spellEnd"/>
       <w:r>
         <w:t xml:space="preserve"> specify the configurations that will be tried out for both non-seasonal and seasonal components of a SARIMA model, and </w:t>
       </w:r>
-      <w:proofErr w:type="spellStart"/>
       <w:r>
         <w:rPr>
           <w:b/>
@@ -2269,11 +2066,9 @@
         </w:rPr>
         <w:t>best_rmse</w:t>
       </w:r>
-      <w:proofErr w:type="spellEnd"/>
       <w:r>
         <w:t xml:space="preserve">, </w:t>
       </w:r>
-      <w:proofErr w:type="spellStart"/>
       <w:r>
         <w:rPr>
           <w:b/>
@@ -2281,11 +2076,9 @@
         </w:rPr>
         <w:t>best_order</w:t>
       </w:r>
-      <w:proofErr w:type="spellEnd"/>
       <w:r>
         <w:t xml:space="preserve">, and </w:t>
       </w:r>
-      <w:proofErr w:type="spellStart"/>
       <w:r>
         <w:rPr>
           <w:b/>
@@ -2293,7 +2086,6 @@
         </w:rPr>
         <w:t>best_seasonal_order</w:t>
       </w:r>
-      <w:proofErr w:type="spellEnd"/>
       <w:r>
         <w:t xml:space="preserve"> are variables meant to store the best model's performance and configuration.</w:t>
       </w:r>
@@ -2308,49 +2100,7 @@
         <w:rPr>
           <w:lang w:val="en-IE"/>
         </w:rPr>
-        <w:t xml:space="preserve">This code manually loops through the hyperparameter combinations and selects the best SARIMA model based on RMSE. You can't set hyperparameters for </w:t>
-      </w:r>
-      <w:proofErr w:type="spellStart"/>
-      <w:r>
-        <w:rPr>
-          <w:lang w:val="en-IE"/>
-        </w:rPr>
-        <w:t>GridSearchCV</w:t>
-      </w:r>
-      <w:proofErr w:type="spellEnd"/>
-      <w:r>
-        <w:rPr>
-          <w:lang w:val="en-IE"/>
-        </w:rPr>
-        <w:t xml:space="preserve"> with SARIMA as </w:t>
-      </w:r>
-      <w:proofErr w:type="spellStart"/>
-      <w:r>
-        <w:rPr>
-          <w:lang w:val="en-IE"/>
-        </w:rPr>
-        <w:t>statsmodels</w:t>
-      </w:r>
-      <w:proofErr w:type="spellEnd"/>
-      <w:r>
-        <w:rPr>
-          <w:lang w:val="en-IE"/>
-        </w:rPr>
-        <w:t xml:space="preserve"> doesn't have a </w:t>
-      </w:r>
-      <w:proofErr w:type="spellStart"/>
-      <w:r>
-        <w:rPr>
-          <w:lang w:val="en-IE"/>
-        </w:rPr>
-        <w:t>set_params</w:t>
-      </w:r>
-      <w:proofErr w:type="spellEnd"/>
-      <w:r>
-        <w:rPr>
-          <w:lang w:val="en-IE"/>
-        </w:rPr>
-        <w:t xml:space="preserve"> method like some other scikit-learn estimators.</w:t>
+        <w:t>This code manually loops through the hyperparameter combinations and selects the best SARIMA model based on RMSE. You can't set hyperparameters for GridSearchCV with SARIMA as statsmodels doesn't have a set_params method like some other scikit-learn estimators.</w:t>
       </w:r>
       <w:r>
         <w:rPr>
@@ -2382,7 +2132,7 @@
       <w:pPr>
         <w:pStyle w:val="Heading2"/>
       </w:pPr>
-      <w:bookmarkStart w:id="12" w:name="_Toc146196375"/>
+      <w:bookmarkStart w:id="12" w:name="_Toc146211919"/>
       <w:r>
         <w:t xml:space="preserve">Time Series Analysis: </w:t>
       </w:r>
@@ -2435,19 +2185,7 @@
         <w:rPr>
           <w:lang w:val="en-IE"/>
         </w:rPr>
-        <w:t xml:space="preserve">SARIMA models don't have feature </w:t>
-      </w:r>
-      <w:r>
-        <w:rPr>
-          <w:lang w:val="en-IE"/>
-        </w:rPr>
-        <w:t>importance’s</w:t>
-      </w:r>
-      <w:r>
-        <w:rPr>
-          <w:lang w:val="en-IE"/>
-        </w:rPr>
-        <w:t>, so that section is not applicable.</w:t>
+        <w:t>SARIMA models don't have feature importance’s, so that section is not applicable.</w:t>
       </w:r>
     </w:p>
     <w:p>
@@ -2461,7 +2199,7 @@
       <w:pPr>
         <w:pStyle w:val="Heading2"/>
       </w:pPr>
-      <w:bookmarkStart w:id="13" w:name="_Toc146196376"/>
+      <w:bookmarkStart w:id="13" w:name="_Toc146211920"/>
       <w:r>
         <w:t>Regression Analysis</w:t>
       </w:r>
@@ -2493,15 +2231,7 @@
     <w:p>
       <w:r>
         <w:lastRenderedPageBreak/>
-        <w:t xml:space="preserve">Filter User Data by ID for the aggregated </w:t>
-      </w:r>
-      <w:proofErr w:type="spellStart"/>
-      <w:r>
-        <w:t>Dataframe</w:t>
-      </w:r>
-      <w:proofErr w:type="spellEnd"/>
-      <w:r>
-        <w:t xml:space="preserve">. </w:t>
+        <w:t xml:space="preserve">Filter User Data by ID for the aggregated Dataframe. </w:t>
       </w:r>
     </w:p>
     <w:p>
@@ -2533,19 +2263,7 @@
         <w:rPr>
           <w:lang w:val="en-IE"/>
         </w:rPr>
-        <w:t xml:space="preserve">Create a pipeline with preprocessing and </w:t>
-      </w:r>
-      <w:r>
-        <w:rPr>
-          <w:lang w:val="en-IE"/>
-        </w:rPr>
-        <w:t>modelling</w:t>
-      </w:r>
-      <w:r>
-        <w:rPr>
-          <w:lang w:val="en-IE"/>
-        </w:rPr>
-        <w:t xml:space="preserve"> steps</w:t>
+        <w:t>Create a pipeline with preprocessing and modelling steps</w:t>
       </w:r>
       <w:r>
         <w:rPr>
@@ -2557,13 +2275,38 @@
         <w:rPr>
           <w:lang w:val="en-IE"/>
         </w:rPr>
+        <w:t xml:space="preserve"> Fit the pipeline on the training data</w:t>
+      </w:r>
+      <w:r>
+        <w:rPr>
+          <w:lang w:val="en-IE"/>
+        </w:rPr>
+        <w:t>.</w:t>
+      </w:r>
+    </w:p>
+    <w:p>
+      <w:pPr>
+        <w:rPr>
+          <w:lang w:val="en-IE"/>
+        </w:rPr>
+      </w:pPr>
+      <w:r>
+        <w:rPr>
+          <w:lang w:val="en-IE"/>
+        </w:rPr>
+        <w:t>Predict on the test data and</w:t>
+      </w:r>
+      <w:r>
+        <w:rPr>
+          <w:lang w:val="en-IE"/>
+        </w:rPr>
         <w:t xml:space="preserve"> </w:t>
       </w:r>
       <w:r>
         <w:rPr>
           <w:lang w:val="en-IE"/>
         </w:rPr>
-        <w:t>Fit the pipeline on the training data</w:t>
+        <w:t>calculate performance metrics</w:t>
       </w:r>
       <w:r>
         <w:rPr>
@@ -2578,11 +2321,31 @@
           <w:lang w:val="en-IE"/>
         </w:rPr>
       </w:pPr>
-      <w:r>
-        <w:rPr>
-          <w:lang w:val="en-IE"/>
-        </w:rPr>
-        <w:t>Predict on the test data and</w:t>
+    </w:p>
+    <w:p>
+      <w:pPr>
+        <w:pStyle w:val="Heading2"/>
+      </w:pPr>
+      <w:bookmarkStart w:id="14" w:name="_Toc146211921"/>
+      <w:r>
+        <w:t>Regression Analysis: Coefficients, Hyperparameter Tuning, Train and Predict</w:t>
+      </w:r>
+      <w:r>
+        <w:t xml:space="preserve"> (again).</w:t>
+      </w:r>
+      <w:bookmarkEnd w:id="14"/>
+    </w:p>
+    <w:p>
+      <w:pPr>
+        <w:rPr>
+          <w:lang w:val="en-IE"/>
+        </w:rPr>
+      </w:pPr>
+      <w:r>
+        <w:rPr>
+          <w:lang w:val="en-IE"/>
+        </w:rPr>
+        <w:t>Get coefficients from the Linear</w:t>
       </w:r>
       <w:r>
         <w:rPr>
@@ -2594,150 +2357,68 @@
         <w:rPr>
           <w:lang w:val="en-IE"/>
         </w:rPr>
+        <w:t>Regression model</w:t>
+      </w:r>
+      <w:r>
+        <w:rPr>
+          <w:lang w:val="en-IE"/>
+        </w:rPr>
+        <w:t xml:space="preserve">. Get the feature names from the column transformer. </w:t>
+      </w:r>
+      <w:r>
+        <w:rPr>
+          <w:lang w:val="en-IE"/>
+        </w:rPr>
+        <w:t>Create a DataFrame of the features and coefficients</w:t>
+      </w:r>
+      <w:r>
+        <w:rPr>
+          <w:lang w:val="en-IE"/>
+        </w:rPr>
+        <w:t>. Print the Dataframe and plot these coefficients.</w:t>
+      </w:r>
+    </w:p>
+    <w:p>
+      <w:pPr>
+        <w:rPr>
+          <w:lang w:val="en-IE"/>
+        </w:rPr>
+      </w:pPr>
+      <w:r>
+        <w:rPr>
+          <w:lang w:val="en-IE"/>
+        </w:rPr>
+        <w:t>Hyperparameter Tuning: Define a parameter grid for tuning. Instantiate the grid search CV and fit to the training and test data. Get the best estimator and best parameter values using the results.</w:t>
+      </w:r>
+    </w:p>
+    <w:p>
+      <w:pPr>
+        <w:rPr>
+          <w:lang w:val="en-IE"/>
+        </w:rPr>
+      </w:pPr>
+      <w:r>
+        <w:rPr>
+          <w:lang w:val="en-IE"/>
+        </w:rPr>
+        <w:t>Predict on the test data</w:t>
+      </w:r>
+      <w:r>
+        <w:rPr>
+          <w:lang w:val="en-IE"/>
+        </w:rPr>
+        <w:t xml:space="preserve"> and </w:t>
+      </w:r>
+      <w:r>
+        <w:rPr>
+          <w:lang w:val="en-IE"/>
+        </w:rPr>
         <w:t>calculate performance metrics</w:t>
       </w:r>
       <w:r>
         <w:rPr>
           <w:lang w:val="en-IE"/>
         </w:rPr>
-        <w:t>.</w:t>
-      </w:r>
-    </w:p>
-    <w:p>
-      <w:pPr>
-        <w:rPr>
-          <w:lang w:val="en-IE"/>
-        </w:rPr>
-      </w:pPr>
-    </w:p>
-    <w:p>
-      <w:pPr>
-        <w:pStyle w:val="Heading2"/>
-      </w:pPr>
-      <w:bookmarkStart w:id="14" w:name="_Toc146196377"/>
-      <w:r>
-        <w:t xml:space="preserve">Regression Analysis: </w:t>
-      </w:r>
-      <w:r>
-        <w:t>Coefficients, Hyperparameter Tuning, Train and Predict</w:t>
-      </w:r>
-      <w:r>
-        <w:t xml:space="preserve"> (again).</w:t>
-      </w:r>
-      <w:bookmarkEnd w:id="14"/>
-    </w:p>
-    <w:p>
-      <w:pPr>
-        <w:rPr>
-          <w:lang w:val="en-IE"/>
-        </w:rPr>
-      </w:pPr>
-      <w:r>
-        <w:rPr>
-          <w:lang w:val="en-IE"/>
-        </w:rPr>
-        <w:t>Get coefficients from the Linear</w:t>
-      </w:r>
-      <w:r>
-        <w:rPr>
-          <w:lang w:val="en-IE"/>
-        </w:rPr>
-        <w:t xml:space="preserve"> </w:t>
-      </w:r>
-      <w:r>
-        <w:rPr>
-          <w:lang w:val="en-IE"/>
-        </w:rPr>
-        <w:t>Regression model</w:t>
-      </w:r>
-      <w:r>
-        <w:rPr>
-          <w:lang w:val="en-IE"/>
-        </w:rPr>
-        <w:t xml:space="preserve">. Get the feature names from the column transformer. </w:t>
-      </w:r>
-      <w:r>
-        <w:rPr>
-          <w:lang w:val="en-IE"/>
-        </w:rPr>
-        <w:t xml:space="preserve">Create a </w:t>
-      </w:r>
-      <w:proofErr w:type="spellStart"/>
-      <w:r>
-        <w:rPr>
-          <w:lang w:val="en-IE"/>
-        </w:rPr>
-        <w:t>DataFrame</w:t>
-      </w:r>
-      <w:proofErr w:type="spellEnd"/>
-      <w:r>
-        <w:rPr>
-          <w:lang w:val="en-IE"/>
-        </w:rPr>
-        <w:t xml:space="preserve"> of the features and coefficients</w:t>
-      </w:r>
-      <w:r>
-        <w:rPr>
-          <w:lang w:val="en-IE"/>
-        </w:rPr>
-        <w:t xml:space="preserve">. Print the </w:t>
-      </w:r>
-      <w:proofErr w:type="spellStart"/>
-      <w:r>
-        <w:rPr>
-          <w:lang w:val="en-IE"/>
-        </w:rPr>
-        <w:t>Dataframe</w:t>
-      </w:r>
-      <w:proofErr w:type="spellEnd"/>
-      <w:r>
-        <w:rPr>
-          <w:lang w:val="en-IE"/>
-        </w:rPr>
-        <w:t xml:space="preserve"> and plot these coefficients.</w:t>
-      </w:r>
-    </w:p>
-    <w:p>
-      <w:pPr>
-        <w:rPr>
-          <w:lang w:val="en-IE"/>
-        </w:rPr>
-      </w:pPr>
-      <w:r>
-        <w:rPr>
-          <w:lang w:val="en-IE"/>
-        </w:rPr>
-        <w:t>Hyperparameter Tuning: Define a parameter grid for tuning. Instantiate the grid search CV and fit to the training and test data. Get the best estimator and best parameter values using the results.</w:t>
-      </w:r>
-    </w:p>
-    <w:p>
-      <w:pPr>
-        <w:rPr>
-          <w:lang w:val="en-IE"/>
-        </w:rPr>
-      </w:pPr>
-      <w:r>
-        <w:rPr>
-          <w:lang w:val="en-IE"/>
-        </w:rPr>
-        <w:t>Predict on the test data</w:t>
-      </w:r>
-      <w:r>
-        <w:rPr>
-          <w:lang w:val="en-IE"/>
-        </w:rPr>
-        <w:t xml:space="preserve"> and </w:t>
-      </w:r>
-      <w:r>
-        <w:rPr>
-          <w:lang w:val="en-IE"/>
-        </w:rPr>
-        <w:t>calculate performance metrics</w:t>
-      </w:r>
-      <w:r>
-        <w:rPr>
-          <w:lang w:val="en-IE"/>
-        </w:rPr>
         <w:t xml:space="preserve"> using the best estimator</w:t>
       </w:r>
       <w:r>
@@ -2759,7 +2440,6 @@
         </w:rPr>
         <w:t xml:space="preserve">Predict the target variable using the feature matrix and the trained regression model as </w:t>
       </w:r>
-      <w:proofErr w:type="spellStart"/>
       <w:r>
         <w:rPr>
           <w:b/>
@@ -2768,7 +2448,6 @@
         </w:rPr>
         <w:t>pred_y</w:t>
       </w:r>
-      <w:proofErr w:type="spellEnd"/>
       <w:r>
         <w:rPr>
           <w:lang w:val="en-IE"/>
@@ -2819,7 +2498,7 @@
       <w:pPr>
         <w:pStyle w:val="Heading2"/>
       </w:pPr>
-      <w:bookmarkStart w:id="15" w:name="_Toc146196378"/>
+      <w:bookmarkStart w:id="15" w:name="_Toc146211922"/>
       <w:r>
         <w:t xml:space="preserve">Regression Analysis: </w:t>
       </w:r>
@@ -2833,13 +2512,7 @@
         <w:rPr>
           <w:lang w:val="en-IE"/>
         </w:rPr>
-        <w:t xml:space="preserve">eature selection based on statistical </w:t>
-      </w:r>
-      <w:r>
-        <w:rPr>
-          <w:lang w:val="en-IE"/>
-        </w:rPr>
-        <w:t>significance.</w:t>
+        <w:t>eature selection based on statistical significance.</w:t>
       </w:r>
       <w:bookmarkEnd w:id="15"/>
     </w:p>
@@ -2848,21 +2521,7 @@
         <w:rPr>
           <w:lang w:val="en-IE"/>
         </w:rPr>
-        <w:t xml:space="preserve">Using </w:t>
-      </w:r>
-      <w:proofErr w:type="spellStart"/>
-      <w:r>
-        <w:rPr>
-          <w:lang w:val="en-IE"/>
-        </w:rPr>
-        <w:t>statsmodels</w:t>
-      </w:r>
-      <w:proofErr w:type="spellEnd"/>
-      <w:r>
-        <w:rPr>
-          <w:lang w:val="en-IE"/>
-        </w:rPr>
-        <w:t xml:space="preserve"> g</w:t>
+        <w:t>Using statsmodels g</w:t>
       </w:r>
       <w:r>
         <w:t>et the p-values for each feature (and the intercept) from the fitted model</w:t>
@@ -2936,7 +2595,7 @@
       <w:pPr>
         <w:pStyle w:val="Heading1"/>
       </w:pPr>
-      <w:bookmarkStart w:id="16" w:name="_Toc146196379"/>
+      <w:bookmarkStart w:id="16" w:name="_Toc146211923"/>
       <w:r>
         <w:t>Analysis and Results</w:t>
       </w:r>
@@ -2962,7 +2621,7 @@
       <w:pPr>
         <w:pStyle w:val="Heading1"/>
       </w:pPr>
-      <w:bookmarkStart w:id="17" w:name="_Toc146196380"/>
+      <w:bookmarkStart w:id="17" w:name="_Toc146211924"/>
       <w:r>
         <w:t>Conclusions</w:t>
       </w:r>
@@ -2987,7 +2646,7 @@
           <w:lang w:val="en-IE"/>
         </w:rPr>
       </w:pPr>
-      <w:bookmarkStart w:id="18" w:name="_Toc146196381"/>
+      <w:bookmarkStart w:id="18" w:name="_Toc146211925"/>
       <w:r>
         <w:t>What could be added to this project?</w:t>
       </w:r>
@@ -3045,16 +2704,8 @@
         <w:rPr>
           <w:lang w:val="en-IE"/>
         </w:rPr>
-        <w:t xml:space="preserve">Visualize autocorrelation </w:t>
-      </w:r>
-      <w:proofErr w:type="gramStart"/>
-      <w:r>
-        <w:rPr>
-          <w:lang w:val="en-IE"/>
-        </w:rPr>
-        <w:t>plot</w:t>
-      </w:r>
-      <w:proofErr w:type="gramEnd"/>
+        <w:t>Visualize autocorrelation plot</w:t>
+      </w:r>
     </w:p>
     <w:p>
       <w:pPr>
@@ -3080,7 +2731,6 @@
         </w:rPr>
         <w:t xml:space="preserve">Visualize autocorrelation </w:t>
       </w:r>
-      <w:proofErr w:type="gramStart"/>
       <w:r>
         <w:rPr>
           <w:lang w:val="en-IE"/>
@@ -3093,7 +2743,6 @@
         </w:rPr>
         <w:t>lot</w:t>
       </w:r>
-      <w:proofErr w:type="gramEnd"/>
     </w:p>
     <w:p>
       <w:pPr>
@@ -3142,16 +2791,8 @@
         <w:rPr>
           <w:lang w:val="en-IE"/>
         </w:rPr>
-        <w:t xml:space="preserve">Hyperparameter Tuning: For Exponential Smoothing, there are alpha, beta, and gamma parameters that can be </w:t>
-      </w:r>
-      <w:proofErr w:type="gramStart"/>
-      <w:r>
-        <w:rPr>
-          <w:lang w:val="en-IE"/>
-        </w:rPr>
-        <w:t>tuned</w:t>
-      </w:r>
-      <w:proofErr w:type="gramEnd"/>
+        <w:t>Hyperparameter Tuning: For Exponential Smoothing, there are alpha, beta, and gamma parameters that can be tuned</w:t>
+      </w:r>
     </w:p>
     <w:p>
       <w:pPr>
@@ -3176,16 +2817,8 @@
           <w:lang w:val="en-IE"/>
         </w:rPr>
         <w:lastRenderedPageBreak/>
-        <w:t xml:space="preserve">Ensemble Models: Combine SARIMA and Exponential Smoothing </w:t>
-      </w:r>
-      <w:proofErr w:type="gramStart"/>
-      <w:r>
-        <w:rPr>
-          <w:lang w:val="en-IE"/>
-        </w:rPr>
-        <w:t>forecasts</w:t>
-      </w:r>
-      <w:proofErr w:type="gramEnd"/>
+        <w:t>Ensemble Models: Combine SARIMA and Exponential Smoothing forecasts</w:t>
+      </w:r>
     </w:p>
     <w:p>
       <w:pPr>
@@ -3259,16 +2892,8 @@
         <w:rPr>
           <w:lang w:val="en-IE"/>
         </w:rPr>
-        <w:t xml:space="preserve">Forecast Visualization: Plot the forecasted values with confidence </w:t>
-      </w:r>
-      <w:proofErr w:type="gramStart"/>
-      <w:r>
-        <w:rPr>
-          <w:lang w:val="en-IE"/>
-        </w:rPr>
-        <w:t>intervals</w:t>
-      </w:r>
-      <w:proofErr w:type="gramEnd"/>
+        <w:t>Forecast Visualization: Plot the forecasted values with confidence intervals</w:t>
+      </w:r>
     </w:p>
     <w:p>
       <w:pPr>
@@ -3292,16 +2917,8 @@
         <w:rPr>
           <w:lang w:val="en-IE"/>
         </w:rPr>
-        <w:t xml:space="preserve">Model Monitoring and Maintenance: Implement a retraining </w:t>
-      </w:r>
-      <w:proofErr w:type="gramStart"/>
-      <w:r>
-        <w:rPr>
-          <w:lang w:val="en-IE"/>
-        </w:rPr>
-        <w:t>schedule</w:t>
-      </w:r>
-      <w:proofErr w:type="gramEnd"/>
+        <w:t>Model Monitoring and Maintenance: Implement a retraining schedule</w:t>
+      </w:r>
     </w:p>
     <w:p>
       <w:pPr>
@@ -3325,30 +2942,8 @@
         <w:rPr>
           <w:lang w:val="en-IE"/>
         </w:rPr>
-        <w:t xml:space="preserve">Error Analysis: </w:t>
-      </w:r>
-      <w:proofErr w:type="spellStart"/>
-      <w:r>
-        <w:rPr>
-          <w:lang w:val="en-IE"/>
-        </w:rPr>
-        <w:t>Analyze</w:t>
-      </w:r>
-      <w:proofErr w:type="spellEnd"/>
-      <w:r>
-        <w:rPr>
-          <w:lang w:val="en-IE"/>
-        </w:rPr>
-        <w:t xml:space="preserve"> model errors to identify patterns and improve the </w:t>
-      </w:r>
-      <w:proofErr w:type="gramStart"/>
-      <w:r>
-        <w:rPr>
-          <w:lang w:val="en-IE"/>
-        </w:rPr>
-        <w:t>models</w:t>
-      </w:r>
-      <w:proofErr w:type="gramEnd"/>
+        <w:t>Error Analysis: Analyze model errors to identify patterns and improve the models</w:t>
+      </w:r>
     </w:p>
     <w:p>
       <w:pPr>
@@ -3372,16 +2967,8 @@
         <w:rPr>
           <w:lang w:val="en-IE"/>
         </w:rPr>
-        <w:t xml:space="preserve">Advanced Techniques: Explore Bayesian structural time series (BSTS) or deep learning </w:t>
-      </w:r>
-      <w:proofErr w:type="gramStart"/>
-      <w:r>
-        <w:rPr>
-          <w:lang w:val="en-IE"/>
-        </w:rPr>
-        <w:t>models</w:t>
-      </w:r>
-      <w:proofErr w:type="gramEnd"/>
+        <w:t>Advanced Techniques: Explore Bayesian structural time series (BSTS) or deep learning models</w:t>
+      </w:r>
     </w:p>
     <w:p>
       <w:pPr>
@@ -3405,16 +2992,8 @@
         <w:rPr>
           <w:lang w:val="en-IE"/>
         </w:rPr>
-        <w:t xml:space="preserve">Alerting and Reporting: Implement alerts or reporting </w:t>
-      </w:r>
-      <w:proofErr w:type="gramStart"/>
-      <w:r>
-        <w:rPr>
-          <w:lang w:val="en-IE"/>
-        </w:rPr>
-        <w:t>mechanisms</w:t>
-      </w:r>
-      <w:proofErr w:type="gramEnd"/>
+        <w:t>Alerting and Reporting: Implement alerts or reporting mechanisms</w:t>
+      </w:r>
     </w:p>
     <w:sectPr>
       <w:type w:val="continuous"/>
@@ -6104,6 +5683,7 @@
   <w:style w:type="character" w:default="1" w:styleId="DefaultParagraphFont">
     <w:name w:val="Default Paragraph Font"/>
     <w:uiPriority w:val="1"/>
+    <w:semiHidden/>
     <w:unhideWhenUsed/>
   </w:style>
   <w:style w:type="table" w:default="1" w:styleId="TableNormal">

</xml_diff>